<commit_message>
got through jj edits, going to comnbine now for pg ct
</commit_message>
<xml_diff>
--- a/draft2/CONCLUSION_FUTURE_DIRECTIONS.docx
+++ b/draft2/CONCLUSION_FUTURE_DIRECTIONS.docx
@@ -78,10 +78,16 @@
         <w:t xml:space="preserve">With </w:t>
       </w:r>
       <w:r>
-        <w:t xml:space="preserve">computer programming </w:t>
-      </w:r>
-      <w:r>
-        <w:t xml:space="preserve">techniques, </w:t>
+        <w:t xml:space="preserve">modern </w:t>
+      </w:r>
+      <w:r>
+        <w:t>computer programming</w:t>
+      </w:r>
+      <w:r>
+        <w:t xml:space="preserve"> tools</w:t>
+      </w:r>
+      <w:r>
+        <w:t xml:space="preserve">, </w:t>
       </w:r>
       <w:r>
         <w:t>w</w:t>
@@ -566,30 +572,42 @@
         <w:t xml:space="preserve">our </w:t>
       </w:r>
       <w:r>
-        <w:t xml:space="preserve">model on </w:t>
-      </w:r>
-      <w:r>
-        <w:t xml:space="preserve">our three datasets, we were able to find </w:t>
+        <w:t>model</w:t>
+      </w:r>
+      <w:r>
+        <w:t xml:space="preserve">, we were able to find </w:t>
       </w:r>
       <w:r>
         <w:t xml:space="preserve">significant </w:t>
       </w:r>
       <w:r>
-        <w:t>evidence of anchoring cross-effects.</w:t>
-      </w:r>
-      <w:r>
-        <w:t xml:space="preserve"> </w:t>
-      </w:r>
-      <w:r>
-        <w:t xml:space="preserve">Furthermore, in our experiment </w:t>
+        <w:t>evidence of anchoring cross-effects</w:t>
+      </w:r>
+      <w:r>
+        <w:t xml:space="preserve"> </w:t>
+      </w:r>
+      <w:r>
+        <w:t>in our Impressionist and assorted art datasets</w:t>
+      </w:r>
+      <w:r>
+        <w:t>.</w:t>
+      </w:r>
+      <w:r>
+        <w:t xml:space="preserve"> </w:t>
+      </w:r>
+      <w:r>
+        <w:t>Furthermore, in our experiment</w:t>
+      </w:r>
+      <w:r>
+        <w:t>s</w:t>
+      </w:r>
+      <w:r>
+        <w:t xml:space="preserve"> </w:t>
       </w:r>
       <w:r>
         <w:t xml:space="preserve">with </w:t>
       </w:r>
       <w:r>
-        <w:t xml:space="preserve">three </w:t>
-      </w:r>
-      <w:r>
         <w:t xml:space="preserve">known </w:t>
       </w:r>
       <w:r>
@@ -617,40 +635,55 @@
         <w:t>between Picasso and</w:t>
       </w:r>
       <w:r>
-        <w:t xml:space="preserve"> Chagall</w:t>
-      </w:r>
-      <w:r>
-        <w:t xml:space="preserve">, who </w:t>
-      </w:r>
-      <w:r>
-        <w:t>are</w:t>
-      </w:r>
-      <w:r>
-        <w:t xml:space="preserve"> </w:t>
-      </w:r>
-      <w:r>
-        <w:t xml:space="preserve">often </w:t>
-      </w:r>
-      <w:r>
-        <w:t>showcased</w:t>
-      </w:r>
-      <w:r>
-        <w:t xml:space="preserve"> together </w:t>
-      </w:r>
-      <w:r>
-        <w:t>at auction</w:t>
-      </w:r>
-      <w:r>
-        <w:t>s</w:t>
-      </w:r>
-      <w:r>
-        <w:t xml:space="preserve"> and exhibition</w:t>
-      </w:r>
-      <w:r>
-        <w:t>s</w:t>
-      </w:r>
-      <w:r>
-        <w:t>.</w:t>
+        <w:t xml:space="preserve"> </w:t>
+      </w:r>
+      <w:r>
+        <w:t xml:space="preserve">Chagall, inconclusive </w:t>
+      </w:r>
+      <w:r>
+        <w:t xml:space="preserve">effects between Miro and Dali, </w:t>
+      </w:r>
+      <w:r>
+        <w:t xml:space="preserve">and </w:t>
+      </w:r>
+      <w:r>
+        <w:t>no significant anchoring betw</w:t>
+      </w:r>
+      <w:r>
+        <w:t xml:space="preserve">een Munch and Toulouse-Lautrec. </w:t>
+      </w:r>
+      <w:r>
+        <w:t xml:space="preserve">This showed that our anchoring model </w:t>
+      </w:r>
+      <w:r>
+        <w:t>successfully accounts</w:t>
+      </w:r>
+      <w:r>
+        <w:t xml:space="preserve"> for artistic similarity </w:t>
+      </w:r>
+      <w:r>
+        <w:t>when it is clearly strong (Picasso and Chagall</w:t>
+      </w:r>
+      <w:r>
+        <w:t xml:space="preserve">), and is </w:t>
+      </w:r>
+      <w:r>
+        <w:t xml:space="preserve">robust </w:t>
+      </w:r>
+      <w:r>
+        <w:t xml:space="preserve">against false </w:t>
+      </w:r>
+      <w:r>
+        <w:t>detect</w:t>
+      </w:r>
+      <w:r>
+        <w:t xml:space="preserve">ion of anchoring </w:t>
+      </w:r>
+      <w:r>
+        <w:t xml:space="preserve">when there is clear </w:t>
+      </w:r>
+      <w:r>
+        <w:t>artistic dissimilarity (Munch and Toulouse-Lautrec).</w:t>
       </w:r>
     </w:p>
     <w:p>
@@ -837,6 +870,7 @@
         <w:jc w:val="both"/>
       </w:pPr>
       <w:r>
+        <w:lastRenderedPageBreak/>
         <w:tab/>
         <w:t>First, the exact mechanism by which past price can bias current price is still a black box. The mere observation of this sufficed for our definition of anchoring, but it would be worthwhile to dig deeper into this regard in order to understand how</w:t>
       </w:r>
@@ -850,10 +884,12 @@
         <w:t>across</w:t>
       </w:r>
       <w:r>
-        <w:t xml:space="preserve"> auction sales. To better understand how past price biases current price, it </w:t>
-      </w:r>
-      <w:r>
-        <w:lastRenderedPageBreak/>
+        <w:t xml:space="preserve"> auction sales. To better understand how past</w:t>
+      </w:r>
+      <w:r>
+        <w:t xml:space="preserve"> price biases current price, it </w:t>
+      </w:r>
+      <w:r>
         <w:t>may be useful to conduct further interviews with buyers, auctioneers, and sellers</w:t>
       </w:r>
       <w:r>
@@ -866,7 +902,13 @@
         <w:t xml:space="preserve">their estimates of </w:t>
       </w:r>
       <w:r>
-        <w:t>pieces.</w:t>
+        <w:t>pieces</w:t>
+      </w:r>
+      <w:r>
+        <w:t>.</w:t>
+      </w:r>
+      <w:r>
+        <w:t xml:space="preserve"> </w:t>
       </w:r>
     </w:p>
     <w:p>
@@ -898,29 +940,36 @@
       <w:r>
         <w:t>the impact of anchoring on sale</w:t>
       </w:r>
+      <w:r>
+        <w:t xml:space="preserve"> (hammer) price, Beggs &amp; Graddy (2009) also discuss how it can impact auctioneer presale estimates for a piece, as well as the probability of even selling the work. As in their paper, our regression model can easily be adapted for these by changing the dependent variable or applying a probit transformation. One could also test for asymmetric anchoring cross-effects between </w:t>
+      </w:r>
+      <w:r>
+        <w:lastRenderedPageBreak/>
+        <w:t xml:space="preserve">similar pieces, i.e. if gains in the price of a substitute affects a good’s sale price differently than losses do. </w:t>
+      </w:r>
+      <w:r>
+        <w:t xml:space="preserve">However, </w:t>
+      </w:r>
+      <w:r>
+        <w:t xml:space="preserve">when </w:t>
+      </w:r>
+      <w:r>
+        <w:t xml:space="preserve">Beggs &amp; Graddy (2005) examined this </w:t>
+      </w:r>
+      <w:r>
+        <w:t xml:space="preserve">for resales of the same work, they </w:t>
+      </w:r>
+      <w:r>
+        <w:t>found no significant evidence of</w:t>
+      </w:r>
+      <w:r>
+        <w:t xml:space="preserve"> asymmetric effects</w:t>
+      </w:r>
+      <w:r>
+        <w:t>.</w:t>
+      </w:r>
       <w:bookmarkStart w:id="0" w:name="_GoBack"/>
       <w:bookmarkEnd w:id="0"/>
-      <w:r>
-        <w:t xml:space="preserve"> (hammer) price, Beggs &amp; Graddy (2009) also discuss how it can impact auctioneer presale estimates for a piece, as well as the probability of even selling the work. As in their paper, our regression model can easily be adapted for these by changing the dependent variable or applying a probit transformation. One could also test for asymmetric anchoring cross-effects between similar pieces, i.e. if gains in the price of a substitute affects a good’s sale price differently than losses do. </w:t>
-      </w:r>
-      <w:r>
-        <w:t xml:space="preserve">However, </w:t>
-      </w:r>
-      <w:r>
-        <w:t xml:space="preserve">when </w:t>
-      </w:r>
-      <w:r>
-        <w:t xml:space="preserve">Beggs &amp; Graddy (2005) examined this </w:t>
-      </w:r>
-      <w:r>
-        <w:t xml:space="preserve">for resales of the same work, they </w:t>
-      </w:r>
-      <w:r>
-        <w:t>found no significant evidence of</w:t>
-      </w:r>
-      <w:r>
-        <w:t xml:space="preserve"> asymmetric effects.</w:t>
-      </w:r>
       <w:r>
         <w:t xml:space="preserve"> </w:t>
       </w:r>

</xml_diff>